<commit_message>
ready for user testing
</commit_message>
<xml_diff>
--- a/Sales_File/Instructions for salesfile.docx
+++ b/Sales_File/Instructions for salesfile.docx
@@ -338,7 +338,19 @@
         </w:numPr>
       </w:pPr>
       <w:r>
-        <w:t>Place the salesfile.py and the salesfilerun.bat files in your Python Scripts folder</w:t>
+        <w:t>Place the salesfile</w:t>
+      </w:r>
+      <w:r>
+        <w:t>VX.X</w:t>
+      </w:r>
+      <w:r>
+        <w:t>.py and the salesfilerun</w:t>
+      </w:r>
+      <w:r>
+        <w:t>VX.X</w:t>
+      </w:r>
+      <w:r>
+        <w:t>.bat files in your Python Scripts folder</w:t>
       </w:r>
     </w:p>
     <w:p>
@@ -412,12 +424,15 @@
         </w:numPr>
       </w:pPr>
       <w:r>
-        <w:t>Double click on salesfilerun.bat to run the script and answer command line prompts</w:t>
+        <w:t>Double click on salesfilerun</w:t>
+      </w:r>
+      <w:r>
+        <w:t>VX.X</w:t>
       </w:r>
       <w:bookmarkStart w:id="0" w:name="_GoBack"/>
       <w:bookmarkEnd w:id="0"/>
       <w:r>
-        <w:t>. Enjoy!</w:t>
+        <w:t>.bat to run the script and answer command line prompts. Enjoy!</w:t>
       </w:r>
     </w:p>
     <w:p/>

</xml_diff>